<commit_message>
Updated git links in fluency review document.
</commit_message>
<xml_diff>
--- a/Familiarity Reviews/Fluency Review #1.docx
+++ b/Familiarity Reviews/Fluency Review #1.docx
@@ -248,6 +248,8 @@
         <w:tab/>
         <w:t xml:space="preserve">Java framework that maps Java objects to a relational database. It maps Java classes to database tables, and Java data types to SQL data types. It automatically creates tables, removing the necessity for manual table creation, and generates SQL calls as well. Java classes are mapped to database tables by the usage of an XML file </w:t>
       </w:r>
+      <w:bookmarkStart w:id="0" w:name="_GoBack"/>
+      <w:bookmarkEnd w:id="0"/>
       <w:r>
         <w:rPr>
           <w:sz w:val="22"/>
@@ -6455,7 +6457,16 @@
           <w:tcPr>
             <w:tcW w:w="1980" w:type="dxa"/>
           </w:tcPr>
-          <w:p/>
+          <w:p>
+            <w:hyperlink r:id="rId30" w:history="1">
+              <w:r>
+                <w:rPr>
+                  <w:rStyle w:val="Hyperlink"/>
+                </w:rPr>
+                <w:t>https://github.com/alkire-jeremy/CIT360/blob/master/Familiarity%20Reviews/Documentation/Systems%20Level%20Test%20(Documentation).xlsx</w:t>
+              </w:r>
+            </w:hyperlink>
+          </w:p>
         </w:tc>
         <w:tc>
           <w:tcPr>
@@ -6523,7 +6534,16 @@
           <w:tcPr>
             <w:tcW w:w="1980" w:type="dxa"/>
           </w:tcPr>
-          <w:p/>
+          <w:p>
+            <w:hyperlink r:id="rId31" w:history="1">
+              <w:r>
+                <w:rPr>
+                  <w:rStyle w:val="Hyperlink"/>
+                </w:rPr>
+                <w:t>https://github.com/alkire-jeremy/CIT360/blob/master/Familiarity%20Reviews/Diagrams/State%20Diagrams/state_diagram_playsong.png</w:t>
+              </w:r>
+            </w:hyperlink>
+          </w:p>
         </w:tc>
         <w:tc>
           <w:tcPr>
@@ -6699,16 +6719,7 @@
           <w:sz w:val="22"/>
           <w:szCs w:val="22"/>
         </w:rPr>
-        <w:t xml:space="preserve">Use case diagrams are used to display the requirements of a system. It is a very high-level representation of the system that doesn’t portray many specific details at all. The components of a use case diagram are actors, associations, system boundaries, and use cases. Actors are individuals who interact with a use case. They are named by nouns, and they trigger the use cases. They often provide input and expect output. Use cases are system functions, either automated or manual, and are named by verbs. Actors are linked to use cases, though not all use cases are linked to </w:t>
-      </w:r>
-      <w:r>
-        <w:rPr>
-          <w:rFonts w:cs="Helvetica"/>
-          <w:sz w:val="22"/>
-          <w:szCs w:val="22"/>
-        </w:rPr>
-        <w:lastRenderedPageBreak/>
-        <w:t>actors. Communication / associative links connect actors to use cases, to represent their relationship. System boundaries may outline the entire system, or simple modules. Actors lie outside of the system boundary, and use cases lie within it.</w:t>
+        <w:t>Use case diagrams are used to display the requirements of a system. It is a very high-level representation of the system that doesn’t portray many specific details at all. The components of a use case diagram are actors, associations, system boundaries, and use cases. Actors are individuals who interact with a use case. They are named by nouns, and they trigger the use cases. They often provide input and expect output. Use cases are system functions, either automated or manual, and are named by verbs. Actors are linked to use cases, though not all use cases are linked to actors. Communication / associative links connect actors to use cases, to represent their relationship. System boundaries may outline the entire system, or simple modules. Actors lie outside of the system boundary, and use cases lie within it.</w:t>
       </w:r>
     </w:p>
     <w:p>
@@ -6906,8 +6917,14 @@
                 <w:szCs w:val="22"/>
               </w:rPr>
             </w:pPr>
-            <w:bookmarkStart w:id="0" w:name="_GoBack"/>
-            <w:bookmarkEnd w:id="0"/>
+            <w:hyperlink r:id="rId32" w:history="1">
+              <w:r>
+                <w:rPr>
+                  <w:rStyle w:val="Hyperlink"/>
+                </w:rPr>
+                <w:t>https://github.com/alkire-jeremy/CIT360/blob/master/Familiarity%20Reviews/Diagrams/Use%20Case%20Diagrams/use_case_diagram_acp.jpg</w:t>
+              </w:r>
+            </w:hyperlink>
           </w:p>
         </w:tc>
         <w:tc>

</xml_diff>

<commit_message>
Updated fluency review. Added professional behavior document.
</commit_message>
<xml_diff>
--- a/Familiarity Reviews/Fluency Review #1.docx
+++ b/Familiarity Reviews/Fluency Review #1.docx
@@ -248,8 +248,6 @@
         <w:tab/>
         <w:t xml:space="preserve">Java framework that maps Java objects to a relational database. It maps Java classes to database tables, and Java data types to SQL data types. It automatically creates tables, removing the necessity for manual table creation, and generates SQL calls as well. Java classes are mapped to database tables by the usage of an XML file </w:t>
       </w:r>
-      <w:bookmarkStart w:id="0" w:name="_GoBack"/>
-      <w:bookmarkEnd w:id="0"/>
       <w:r>
         <w:rPr>
           <w:sz w:val="22"/>
@@ -1043,46 +1041,14 @@
           <w:sz w:val="22"/>
           <w:szCs w:val="22"/>
         </w:rPr>
-        <w:t xml:space="preserve">HttpUrlConnection is a subclass of UrlConnection that supports HTTP-specific features. Each HttpUrlConnection instance is used to make a single request, but the network connection itself can be shared with other instances. Network resources can be freed by calling the </w:t>
-      </w:r>
-      <w:proofErr w:type="gramStart"/>
-      <w:r>
-        <w:rPr>
-          <w:sz w:val="22"/>
-          <w:szCs w:val="22"/>
-        </w:rPr>
-        <w:t>close(</w:t>
-      </w:r>
-      <w:proofErr w:type="gramEnd"/>
-      <w:r>
-        <w:rPr>
-          <w:sz w:val="22"/>
-          <w:szCs w:val="22"/>
-        </w:rPr>
-        <w:t>) method on InputStream or OutputStream of a HttpUrlConnection, while disconnect() closes the socket.</w:t>
-      </w:r>
-      <w:r>
-        <w:rPr>
-          <w:sz w:val="22"/>
-          <w:szCs w:val="22"/>
-        </w:rPr>
-        <w:t xml:space="preserve"> To create a new HttpUrlConnection, call </w:t>
-      </w:r>
-      <w:proofErr w:type="gramStart"/>
-      <w:r>
-        <w:rPr>
-          <w:sz w:val="22"/>
-          <w:szCs w:val="22"/>
-        </w:rPr>
-        <w:t>openConnection(</w:t>
-      </w:r>
-      <w:proofErr w:type="gramEnd"/>
-      <w:r>
-        <w:rPr>
-          <w:sz w:val="22"/>
-          <w:szCs w:val="22"/>
-        </w:rPr>
-        <w:t>) on a URL object, and then cast the result to HttpUrlConnection.</w:t>
+        <w:t>HttpUrlConnection is a subclass of UrlConnection that supports HTTP-specific features. Each HttpUrlConnection instance is used to make a single request, but the network connection itself can be shared with other instances. Network resources can be freed by calling the close() method on InputStream or OutputStream of a HttpUrlConnection, while disconnect() closes the socket.</w:t>
+      </w:r>
+      <w:r>
+        <w:rPr>
+          <w:sz w:val="22"/>
+          <w:szCs w:val="22"/>
+        </w:rPr>
+        <w:t xml:space="preserve"> To create a new HttpUrlConnection, call openConnection() on a URL object, and then cast the result to HttpUrlConnection.</w:t>
       </w:r>
     </w:p>
     <w:p>
@@ -1346,23 +1312,7 @@
                 <w:sz w:val="22"/>
                 <w:szCs w:val="22"/>
               </w:rPr>
-              <w:t xml:space="preserve">, creates a new folder locally, writes the HTML source code to a new .htm file, and then launches it in a web browser. In addition to this, the </w:t>
-            </w:r>
-            <w:proofErr w:type="gramStart"/>
-            <w:r>
-              <w:rPr>
-                <w:sz w:val="22"/>
-                <w:szCs w:val="22"/>
-              </w:rPr>
-              <w:t>sendGET(</w:t>
-            </w:r>
-            <w:proofErr w:type="gramEnd"/>
-            <w:r>
-              <w:rPr>
-                <w:sz w:val="22"/>
-                <w:szCs w:val="22"/>
-              </w:rPr>
-              <w:t xml:space="preserve">) method in particular utilizes HttpUrlConnection methods specifically. Lines 59-65 open a new HttpUrlConnection, and lines 67-73 </w:t>
+              <w:t xml:space="preserve">, creates a new folder locally, writes the HTML source code to a new .htm file, and then launches it in a web browser. In addition to this, the sendGET() method in particular utilizes HttpUrlConnection methods specifically. Lines 59-65 open a new HttpUrlConnection, and lines 67-73 </w:t>
             </w:r>
             <w:r>
               <w:rPr>
@@ -1539,10 +1489,27 @@
         </w:rPr>
         <w:t>Teaching Video:</w:t>
       </w:r>
-    </w:p>
-    <w:p>
-      <w:pPr>
-        <w:rPr>
+      <w:r>
+        <w:rPr>
+          <w:b/>
+          <w:sz w:val="22"/>
+          <w:szCs w:val="22"/>
+        </w:rPr>
+        <w:t xml:space="preserve"> </w:t>
+      </w:r>
+      <w:hyperlink r:id="rId9" w:history="1">
+        <w:r>
+          <w:rPr>
+            <w:rStyle w:val="Hyperlink"/>
+          </w:rPr>
+          <w:t>https://www.youtube.com/watch?v=2vQsDmLkHXU</w:t>
+        </w:r>
+      </w:hyperlink>
+    </w:p>
+    <w:p>
+      <w:pPr>
+        <w:rPr>
+          <w:bCs/>
           <w:sz w:val="22"/>
           <w:szCs w:val="22"/>
         </w:rPr>
@@ -1555,6 +1522,24 @@
         </w:rPr>
         <w:t>Starting at:</w:t>
       </w:r>
+      <w:r>
+        <w:rPr>
+          <w:b/>
+          <w:sz w:val="22"/>
+          <w:szCs w:val="22"/>
+        </w:rPr>
+        <w:t xml:space="preserve"> </w:t>
+      </w:r>
+      <w:r>
+        <w:rPr>
+          <w:bCs/>
+          <w:sz w:val="22"/>
+          <w:szCs w:val="22"/>
+        </w:rPr>
+        <w:t>Entire video.</w:t>
+      </w:r>
+      <w:bookmarkStart w:id="0" w:name="_GoBack"/>
+      <w:bookmarkEnd w:id="0"/>
     </w:p>
     <w:p>
       <w:pPr>
@@ -1724,7 +1709,7 @@
                 <w:szCs w:val="22"/>
               </w:rPr>
             </w:pPr>
-            <w:hyperlink r:id="rId9" w:history="1">
+            <w:hyperlink r:id="rId10" w:history="1">
               <w:r>
                 <w:rPr>
                   <w:rStyle w:val="Hyperlink"/>
@@ -1799,23 +1784,7 @@
                 <w:sz w:val="22"/>
                 <w:szCs w:val="22"/>
               </w:rPr>
-              <w:t xml:space="preserve"> The two threads (</w:t>
-            </w:r>
-            <w:proofErr w:type="spellStart"/>
-            <w:r>
-              <w:rPr>
-                <w:sz w:val="22"/>
-                <w:szCs w:val="22"/>
-              </w:rPr>
-              <w:t>subclassed</w:t>
-            </w:r>
-            <w:proofErr w:type="spellEnd"/>
-            <w:r>
-              <w:rPr>
-                <w:sz w:val="22"/>
-                <w:szCs w:val="22"/>
-              </w:rPr>
-              <w:t xml:space="preserve"> from Thread) are named, before </w:t>
+              <w:t xml:space="preserve"> The two threads (subclassed from Thread) are named, before </w:t>
             </w:r>
             <w:r>
               <w:rPr>
@@ -1829,25 +1798,8 @@
                 <w:sz w:val="22"/>
                 <w:szCs w:val="22"/>
               </w:rPr>
-              <w:t xml:space="preserve"> thread is started via the </w:t>
-            </w:r>
-            <w:proofErr w:type="gramStart"/>
-            <w:r>
-              <w:rPr>
-                <w:sz w:val="22"/>
-                <w:szCs w:val="22"/>
-              </w:rPr>
-              <w:t>start(</w:t>
-            </w:r>
-            <w:proofErr w:type="gramEnd"/>
-            <w:r>
-              <w:rPr>
-                <w:sz w:val="22"/>
-                <w:szCs w:val="22"/>
-              </w:rPr>
-              <w:t>) method. The thread that implements runnable (</w:t>
-            </w:r>
-            <w:proofErr w:type="spellStart"/>
+              <w:t xml:space="preserve"> thread is started via the start() method. The thread that implements runnable (</w:t>
+            </w:r>
             <w:r>
               <w:rPr>
                 <w:sz w:val="22"/>
@@ -1862,7 +1814,6 @@
               </w:rPr>
               <w:t>Runnable</w:t>
             </w:r>
-            <w:proofErr w:type="spellEnd"/>
             <w:r>
               <w:rPr>
                 <w:sz w:val="22"/>
@@ -1910,23 +1861,7 @@
                 <w:sz w:val="22"/>
                 <w:szCs w:val="22"/>
               </w:rPr>
-              <w:t xml:space="preserve">is again started with the </w:t>
-            </w:r>
-            <w:proofErr w:type="gramStart"/>
-            <w:r>
-              <w:rPr>
-                <w:sz w:val="22"/>
-                <w:szCs w:val="22"/>
-              </w:rPr>
-              <w:t>start(</w:t>
-            </w:r>
-            <w:proofErr w:type="gramEnd"/>
-            <w:r>
-              <w:rPr>
-                <w:sz w:val="22"/>
-                <w:szCs w:val="22"/>
-              </w:rPr>
-              <w:t xml:space="preserve">) method. In this program, two threads </w:t>
+              <w:t xml:space="preserve">is again started with the start() method. In this program, two threads </w:t>
             </w:r>
             <w:r>
               <w:rPr>
@@ -1989,6 +1924,7 @@
                 <w:sz w:val="22"/>
                 <w:szCs w:val="22"/>
               </w:rPr>
+              <w:lastRenderedPageBreak/>
               <w:t xml:space="preserve">(instrumental) </w:t>
             </w:r>
             <w:r>
@@ -2003,15 +1939,7 @@
                 <w:sz w:val="22"/>
                 <w:szCs w:val="22"/>
               </w:rPr>
-              <w:t xml:space="preserve"> The two </w:t>
-            </w:r>
-            <w:r>
-              <w:rPr>
-                <w:sz w:val="22"/>
-                <w:szCs w:val="22"/>
-              </w:rPr>
-              <w:lastRenderedPageBreak/>
-              <w:t>create a song that plays both instrumental and vocal audio after waiting 20 seconds.</w:t>
+              <w:t xml:space="preserve"> The two create a song that plays both instrumental and vocal audio after waiting 20 seconds.</w:t>
             </w:r>
           </w:p>
         </w:tc>
@@ -2069,7 +1997,7 @@
                 <w:szCs w:val="22"/>
               </w:rPr>
             </w:pPr>
-            <w:hyperlink r:id="rId10" w:history="1">
+            <w:hyperlink r:id="rId11" w:history="1">
               <w:r>
                 <w:rPr>
                   <w:rStyle w:val="Hyperlink"/>
@@ -2095,46 +2023,14 @@
                 <w:sz w:val="22"/>
                 <w:szCs w:val="22"/>
               </w:rPr>
-              <w:t xml:space="preserve">This class implements the Executor interface, and functions as an executor. It has one method only: </w:t>
-            </w:r>
-            <w:proofErr w:type="gramStart"/>
-            <w:r>
-              <w:rPr>
-                <w:sz w:val="22"/>
-                <w:szCs w:val="22"/>
-              </w:rPr>
-              <w:t>execute(</w:t>
-            </w:r>
-            <w:proofErr w:type="gramEnd"/>
-            <w:r>
-              <w:rPr>
-                <w:sz w:val="22"/>
-                <w:szCs w:val="22"/>
-              </w:rPr>
-              <w:t>), which takes a runnable object as an argument, and calls its run() method.</w:t>
-            </w:r>
-            <w:r>
-              <w:rPr>
-                <w:sz w:val="22"/>
-                <w:szCs w:val="22"/>
-              </w:rPr>
-              <w:t xml:space="preserve"> </w:t>
-            </w:r>
-            <w:proofErr w:type="gramStart"/>
-            <w:r>
-              <w:rPr>
-                <w:sz w:val="22"/>
-                <w:szCs w:val="22"/>
-              </w:rPr>
-              <w:t>execute(</w:t>
-            </w:r>
-            <w:proofErr w:type="gramEnd"/>
-            <w:r>
-              <w:rPr>
-                <w:sz w:val="22"/>
-                <w:szCs w:val="22"/>
-              </w:rPr>
-              <w:t xml:space="preserve">) does not run on its own, and is called </w:t>
+              <w:t>This class implements the Executor interface, and functions as an executor. It has one method only: execute(), which takes a runnable object as an argument, and calls its run() method.</w:t>
+            </w:r>
+            <w:r>
+              <w:rPr>
+                <w:sz w:val="22"/>
+                <w:szCs w:val="22"/>
+              </w:rPr>
+              <w:t xml:space="preserve"> execute() does not run on its own, and is called </w:t>
             </w:r>
             <w:r>
               <w:rPr>
@@ -2148,23 +2044,7 @@
                 <w:sz w:val="22"/>
                 <w:szCs w:val="22"/>
               </w:rPr>
-              <w:t xml:space="preserve">in the former </w:t>
-            </w:r>
-            <w:proofErr w:type="spellStart"/>
-            <w:r>
-              <w:rPr>
-                <w:sz w:val="22"/>
-                <w:szCs w:val="22"/>
-              </w:rPr>
-              <w:t>ExecuteThreads</w:t>
-            </w:r>
-            <w:proofErr w:type="spellEnd"/>
-            <w:r>
-              <w:rPr>
-                <w:sz w:val="22"/>
-                <w:szCs w:val="22"/>
-              </w:rPr>
-              <w:t xml:space="preserve"> class.</w:t>
+              <w:t>in the former ExecuteThreads class.</w:t>
             </w:r>
           </w:p>
         </w:tc>
@@ -2228,7 +2108,7 @@
                 <w:szCs w:val="22"/>
               </w:rPr>
             </w:pPr>
-            <w:hyperlink r:id="rId11" w:history="1">
+            <w:hyperlink r:id="rId12" w:history="1">
               <w:r>
                 <w:rPr>
                   <w:rStyle w:val="Hyperlink"/>
@@ -2254,71 +2134,14 @@
                 <w:sz w:val="22"/>
                 <w:szCs w:val="22"/>
               </w:rPr>
-              <w:t xml:space="preserve">This thread class implements the Runnable interface, and merely counts a rough estimate of seconds passed. It counts up to whatever quantity of seconds is set by the </w:t>
-            </w:r>
-            <w:proofErr w:type="spellStart"/>
-            <w:proofErr w:type="gramStart"/>
-            <w:r>
-              <w:rPr>
-                <w:sz w:val="22"/>
-                <w:szCs w:val="22"/>
-              </w:rPr>
-              <w:t>setTime</w:t>
-            </w:r>
-            <w:proofErr w:type="spellEnd"/>
-            <w:r>
-              <w:rPr>
-                <w:sz w:val="22"/>
-                <w:szCs w:val="22"/>
-              </w:rPr>
-              <w:t>(</w:t>
-            </w:r>
-            <w:proofErr w:type="gramEnd"/>
-            <w:r>
-              <w:rPr>
-                <w:sz w:val="22"/>
-                <w:szCs w:val="22"/>
-              </w:rPr>
-              <w:t>) method.</w:t>
-            </w:r>
-            <w:r>
-              <w:rPr>
-                <w:sz w:val="22"/>
-                <w:szCs w:val="22"/>
-              </w:rPr>
-              <w:t xml:space="preserve"> It does not run on its </w:t>
-            </w:r>
-            <w:proofErr w:type="gramStart"/>
-            <w:r>
-              <w:rPr>
-                <w:sz w:val="22"/>
-                <w:szCs w:val="22"/>
-              </w:rPr>
-              <w:t>own, and</w:t>
-            </w:r>
-            <w:proofErr w:type="gramEnd"/>
-            <w:r>
-              <w:rPr>
-                <w:sz w:val="22"/>
-                <w:szCs w:val="22"/>
-              </w:rPr>
-              <w:t xml:space="preserve"> is called non-statically in the </w:t>
-            </w:r>
-            <w:proofErr w:type="spellStart"/>
-            <w:r>
-              <w:rPr>
-                <w:sz w:val="22"/>
-                <w:szCs w:val="22"/>
-              </w:rPr>
-              <w:t>ExecuteThreads</w:t>
-            </w:r>
-            <w:proofErr w:type="spellEnd"/>
-            <w:r>
-              <w:rPr>
-                <w:sz w:val="22"/>
-                <w:szCs w:val="22"/>
-              </w:rPr>
-              <w:t xml:space="preserve"> class.</w:t>
+              <w:t>This thread class implements the Runnable interface, and merely counts a rough estimate of seconds passed. It counts up to whatever quantity of seconds is set by the setTime() method.</w:t>
+            </w:r>
+            <w:r>
+              <w:rPr>
+                <w:sz w:val="22"/>
+                <w:szCs w:val="22"/>
+              </w:rPr>
+              <w:t xml:space="preserve"> It does not run on its own, and is called non-statically in the ExecuteThreads class.</w:t>
             </w:r>
           </w:p>
         </w:tc>
@@ -2375,7 +2198,7 @@
                 <w:szCs w:val="22"/>
               </w:rPr>
             </w:pPr>
-            <w:hyperlink r:id="rId12" w:history="1">
+            <w:hyperlink r:id="rId13" w:history="1">
               <w:r>
                 <w:rPr>
                   <w:rStyle w:val="Hyperlink"/>
@@ -2415,23 +2238,7 @@
                 <w:sz w:val="22"/>
                 <w:szCs w:val="22"/>
               </w:rPr>
-              <w:t xml:space="preserve"> </w:t>
-            </w:r>
-            <w:proofErr w:type="spellStart"/>
-            <w:r>
-              <w:rPr>
-                <w:sz w:val="22"/>
-                <w:szCs w:val="22"/>
-              </w:rPr>
-              <w:t>songPath</w:t>
-            </w:r>
-            <w:proofErr w:type="spellEnd"/>
-            <w:r>
-              <w:rPr>
-                <w:sz w:val="22"/>
-                <w:szCs w:val="22"/>
-              </w:rPr>
-              <w:t xml:space="preserve"> variable</w:t>
+              <w:t xml:space="preserve"> songPath variable</w:t>
             </w:r>
             <w:r>
               <w:rPr>
@@ -2452,39 +2259,7 @@
                 <w:sz w:val="22"/>
                 <w:szCs w:val="22"/>
               </w:rPr>
-              <w:t xml:space="preserve"> It does not run on its </w:t>
-            </w:r>
-            <w:proofErr w:type="gramStart"/>
-            <w:r>
-              <w:rPr>
-                <w:sz w:val="22"/>
-                <w:szCs w:val="22"/>
-              </w:rPr>
-              <w:t>own, and</w:t>
-            </w:r>
-            <w:proofErr w:type="gramEnd"/>
-            <w:r>
-              <w:rPr>
-                <w:sz w:val="22"/>
-                <w:szCs w:val="22"/>
-              </w:rPr>
-              <w:t xml:space="preserve"> is called non-statically in the </w:t>
-            </w:r>
-            <w:proofErr w:type="spellStart"/>
-            <w:r>
-              <w:rPr>
-                <w:sz w:val="22"/>
-                <w:szCs w:val="22"/>
-              </w:rPr>
-              <w:t>ExecuteThreads</w:t>
-            </w:r>
-            <w:proofErr w:type="spellEnd"/>
-            <w:r>
-              <w:rPr>
-                <w:sz w:val="22"/>
-                <w:szCs w:val="22"/>
-              </w:rPr>
-              <w:t xml:space="preserve"> class.</w:t>
+              <w:t xml:space="preserve"> It does not run on its own, and is called non-statically in the ExecuteThreads class.</w:t>
             </w:r>
             <w:r>
               <w:rPr>
@@ -2584,23 +2359,7 @@
           <w:sz w:val="22"/>
           <w:szCs w:val="22"/>
         </w:rPr>
-        <w:t xml:space="preserve">A servlet is a technology that extends the capabilities of servers and responds to incoming requests (of any kind). It’s a web component that is deployed on the server for sake of creating web applications and dynamic web pages. It’s also an API that provides many interfaces and classes. To create a servlet, a class </w:t>
-      </w:r>
-      <w:proofErr w:type="gramStart"/>
-      <w:r>
-        <w:rPr>
-          <w:sz w:val="22"/>
-          <w:szCs w:val="22"/>
-        </w:rPr>
-        <w:t>has to</w:t>
-      </w:r>
-      <w:proofErr w:type="gramEnd"/>
-      <w:r>
-        <w:rPr>
-          <w:sz w:val="22"/>
-          <w:szCs w:val="22"/>
-        </w:rPr>
-        <w:t xml:space="preserve"> implement the Servlet interface.</w:t>
+        <w:t>A servlet is a technology that extends the capabilities of servers and responds to incoming requests (of any kind). It’s a web component that is deployed on the server for sake of creating web applications and dynamic web pages. It’s also an API that provides many interfaces and classes. To create a servlet, a class has to implement the Servlet interface.</w:t>
       </w:r>
     </w:p>
     <w:p>
@@ -2818,12 +2577,19 @@
                 <w:szCs w:val="22"/>
               </w:rPr>
             </w:pPr>
-            <w:hyperlink r:id="rId13" w:history="1">
+            <w:hyperlink r:id="rId14" w:history="1">
               <w:r>
                 <w:rPr>
                   <w:rStyle w:val="Hyperlink"/>
                 </w:rPr>
-                <w:t>https://github.com/alkire-jeremy/CIT360/blob/master/src/main/java/servlets/ServBase.java</w:t>
+                <w:t>https://github.com/alkire-jeremy/CIT360/blob/master/src/m</w:t>
+              </w:r>
+              <w:r>
+                <w:rPr>
+                  <w:rStyle w:val="Hyperlink"/>
+                </w:rPr>
+                <w:lastRenderedPageBreak/>
+                <w:t>ain/java/servlets/ServBase.java</w:t>
               </w:r>
             </w:hyperlink>
           </w:p>
@@ -2844,47 +2610,16 @@
                 <w:sz w:val="22"/>
                 <w:szCs w:val="22"/>
               </w:rPr>
-              <w:t xml:space="preserve">This class is an extension of </w:t>
-            </w:r>
-            <w:proofErr w:type="spellStart"/>
-            <w:r>
-              <w:rPr>
-                <w:sz w:val="22"/>
-                <w:szCs w:val="22"/>
-              </w:rPr>
-              <w:t>HttpServlet</w:t>
-            </w:r>
-            <w:proofErr w:type="spellEnd"/>
-            <w:r>
-              <w:rPr>
-                <w:sz w:val="22"/>
-                <w:szCs w:val="22"/>
-              </w:rPr>
-              <w:t xml:space="preserve">. The page displays a single checkbox form that lets the user choose any of four options: RZX, SOUL, CHRISTMAS, or STOP MUSIC. The first three play different </w:t>
-            </w:r>
-            <w:r>
-              <w:rPr>
-                <w:sz w:val="22"/>
-                <w:szCs w:val="22"/>
-              </w:rPr>
               <w:lastRenderedPageBreak/>
-              <w:t xml:space="preserve">audio files, and the final option stops the audio. Each audio file is played via a thread created from the Audio class. </w:t>
-            </w:r>
-            <w:proofErr w:type="gramStart"/>
-            <w:r>
-              <w:rPr>
-                <w:sz w:val="22"/>
-                <w:szCs w:val="22"/>
-              </w:rPr>
-              <w:t>In order for</w:t>
-            </w:r>
-            <w:proofErr w:type="gramEnd"/>
-            <w:r>
-              <w:rPr>
-                <w:sz w:val="22"/>
-                <w:szCs w:val="22"/>
-              </w:rPr>
-              <w:t xml:space="preserve"> this servlet to run, it has to be deployed to a server. In my case, I ran it on Tomcat v9.0.</w:t>
+              <w:t xml:space="preserve">This class is an extension of HttpServlet. The page displays a single checkbox form that lets the user choose any of four options: RZX, SOUL, CHRISTMAS, or STOP </w:t>
+            </w:r>
+            <w:r>
+              <w:rPr>
+                <w:sz w:val="22"/>
+                <w:szCs w:val="22"/>
+              </w:rPr>
+              <w:lastRenderedPageBreak/>
+              <w:t>MUSIC. The first three play different audio files, and the final option stops the audio. Each audio file is played via a thread created from the Audio class. In order for this servlet to run, it has to be deployed to a server. In my case, I ran it on Tomcat v9.0.</w:t>
             </w:r>
           </w:p>
         </w:tc>
@@ -2942,7 +2677,7 @@
                 <w:szCs w:val="22"/>
               </w:rPr>
             </w:pPr>
-            <w:hyperlink r:id="rId14" w:history="1">
+            <w:hyperlink r:id="rId15" w:history="1">
               <w:r>
                 <w:rPr>
                   <w:rStyle w:val="Hyperlink"/>
@@ -3025,7 +2760,7 @@
                 <w:szCs w:val="22"/>
               </w:rPr>
             </w:pPr>
-            <w:hyperlink r:id="rId15" w:history="1">
+            <w:hyperlink r:id="rId16" w:history="1">
               <w:r>
                 <w:rPr>
                   <w:rStyle w:val="Hyperlink"/>
@@ -3051,39 +2786,7 @@
                 <w:sz w:val="22"/>
                 <w:szCs w:val="22"/>
               </w:rPr>
-              <w:t xml:space="preserve">This XML file is used to reference the </w:t>
-            </w:r>
-            <w:proofErr w:type="spellStart"/>
-            <w:r>
-              <w:rPr>
-                <w:sz w:val="22"/>
-                <w:szCs w:val="22"/>
-              </w:rPr>
-              <w:t>ServBase</w:t>
-            </w:r>
-            <w:proofErr w:type="spellEnd"/>
-            <w:r>
-              <w:rPr>
-                <w:sz w:val="22"/>
-                <w:szCs w:val="22"/>
-              </w:rPr>
-              <w:t xml:space="preserve"> servlet both by name and location. It additionally maps the servlet to a </w:t>
-            </w:r>
-            <w:proofErr w:type="gramStart"/>
-            <w:r>
-              <w:rPr>
-                <w:sz w:val="22"/>
-                <w:szCs w:val="22"/>
-              </w:rPr>
-              <w:t>particular URL</w:t>
-            </w:r>
-            <w:proofErr w:type="gramEnd"/>
-            <w:r>
-              <w:rPr>
-                <w:sz w:val="22"/>
-                <w:szCs w:val="22"/>
-              </w:rPr>
-              <w:t xml:space="preserve"> pattern, so that it can be referenced by an action value or typed into a web browser.</w:t>
+              <w:t>This XML file is used to reference the ServBase servlet both by name and location. It additionally maps the servlet to a particular URL pattern, so that it can be referenced by an action value or typed into a web browser.</w:t>
             </w:r>
           </w:p>
         </w:tc>
@@ -3140,7 +2843,7 @@
                 <w:szCs w:val="22"/>
               </w:rPr>
             </w:pPr>
-            <w:hyperlink r:id="rId16" w:history="1">
+            <w:hyperlink r:id="rId17" w:history="1">
               <w:r>
                 <w:rPr>
                   <w:rStyle w:val="Hyperlink"/>
@@ -3166,48 +2869,7 @@
                 <w:sz w:val="22"/>
                 <w:szCs w:val="22"/>
               </w:rPr>
-              <w:t xml:space="preserve">This class creates and manages the threads that play the audio in the servlet. The servlet is designed to allow the user to seamlessly switch back and forth between different songs, depending upon which checkbox they’ve checked and submitted. In order to accomplish this, a ‘running’ atomic boolean variable was created in the Audio thread class. To prevent any </w:t>
-            </w:r>
-            <w:proofErr w:type="spellStart"/>
-            <w:proofErr w:type="gramStart"/>
-            <w:r>
-              <w:rPr>
-                <w:sz w:val="22"/>
-                <w:szCs w:val="22"/>
-              </w:rPr>
-              <w:t>IllegalStateExceptions</w:t>
-            </w:r>
-            <w:proofErr w:type="spellEnd"/>
-            <w:r>
-              <w:rPr>
-                <w:sz w:val="22"/>
-                <w:szCs w:val="22"/>
-              </w:rPr>
-              <w:t>(</w:t>
-            </w:r>
-            <w:proofErr w:type="gramEnd"/>
-            <w:r>
-              <w:rPr>
-                <w:sz w:val="22"/>
-                <w:szCs w:val="22"/>
-              </w:rPr>
-              <w:t xml:space="preserve">), thread states are checked each time a request is submitted to the server. If the thread has been started already, the running flag is set to ‘true’ to resume the thread (with its new parameters). If it hasn’t yet been started, it’s started with the </w:t>
-            </w:r>
-            <w:proofErr w:type="gramStart"/>
-            <w:r>
-              <w:rPr>
-                <w:sz w:val="22"/>
-                <w:szCs w:val="22"/>
-              </w:rPr>
-              <w:t>start(</w:t>
-            </w:r>
-            <w:proofErr w:type="gramEnd"/>
-            <w:r>
-              <w:rPr>
-                <w:sz w:val="22"/>
-                <w:szCs w:val="22"/>
-              </w:rPr>
-              <w:t>) method. Each time a request is sent to the server to play a new song, all currently running audio threads are stopped</w:t>
+              <w:t>This class creates and manages the threads that play the audio in the servlet. The servlet is designed to allow the user to seamlessly switch back and forth between different songs, depending upon which checkbox they’ve checked and submitted. In order to accomplish this, a ‘running’ atomic boolean variable was created in the Audio thread class. To prevent any IllegalStateExceptions(), thread states are checked each time a request is submitted to the server. If the thread has been started already, the running flag is set to ‘true’ to resume the thread (with its new parameters). If it hasn’t yet been started, it’s started with the start() method. Each time a request is sent to the server to play a new song, all currently running audio threads are stopped</w:t>
             </w:r>
             <w:r>
               <w:rPr>
@@ -3592,7 +3254,6 @@
                 <w:szCs w:val="22"/>
               </w:rPr>
             </w:pPr>
-            <w:proofErr w:type="spellStart"/>
             <w:r>
               <w:rPr>
                 <w:sz w:val="22"/>
@@ -3600,7 +3261,6 @@
               </w:rPr>
               <w:t>index.jsp</w:t>
             </w:r>
-            <w:proofErr w:type="spellEnd"/>
           </w:p>
         </w:tc>
         <w:tc>
@@ -3614,7 +3274,7 @@
                 <w:szCs w:val="22"/>
               </w:rPr>
             </w:pPr>
-            <w:hyperlink r:id="rId17" w:history="1">
+            <w:hyperlink r:id="rId18" w:history="1">
               <w:r>
                 <w:rPr>
                   <w:rStyle w:val="Hyperlink"/>
@@ -3640,39 +3300,7 @@
                 <w:sz w:val="22"/>
                 <w:szCs w:val="22"/>
               </w:rPr>
-              <w:t>This file functions as the first view that the user sees on the client end of the program. Unlike a standard servlet (which embeds HTML in Java), this is a JSP, which does the inverse: Embedding Java in HTML. It’s a simple and short file that only contains 15 lines of code. This displays a form to the user containing a single text field and a submit button. Line 10 defines the form action as “</w:t>
-            </w:r>
-            <w:proofErr w:type="spellStart"/>
-            <w:r>
-              <w:rPr>
-                <w:sz w:val="22"/>
-                <w:szCs w:val="22"/>
-              </w:rPr>
-              <w:t>ClientServlet</w:t>
-            </w:r>
-            <w:proofErr w:type="spellEnd"/>
-            <w:r>
-              <w:rPr>
-                <w:sz w:val="22"/>
-                <w:szCs w:val="22"/>
-              </w:rPr>
-              <w:t xml:space="preserve">” which forwards their request to the </w:t>
-            </w:r>
-            <w:proofErr w:type="spellStart"/>
-            <w:r>
-              <w:rPr>
-                <w:sz w:val="22"/>
-                <w:szCs w:val="22"/>
-              </w:rPr>
-              <w:t>ClientServlet</w:t>
-            </w:r>
-            <w:proofErr w:type="spellEnd"/>
-            <w:r>
-              <w:rPr>
-                <w:sz w:val="22"/>
-                <w:szCs w:val="22"/>
-              </w:rPr>
-              <w:t>, which handles it from there.</w:t>
+              <w:t>This file functions as the first view that the user sees on the client end of the program. Unlike a standard servlet (which embeds HTML in Java), this is a JSP, which does the inverse: Embedding Java in HTML. It’s a simple and short file that only contains 15 lines of code. This displays a form to the user containing a single text field and a submit button. Line 10 defines the form action as “ClientServlet” which forwards their request to the ClientServlet, which handles it from there.</w:t>
             </w:r>
           </w:p>
         </w:tc>
@@ -3729,7 +3357,7 @@
                 <w:szCs w:val="22"/>
               </w:rPr>
             </w:pPr>
-            <w:hyperlink r:id="rId18" w:history="1">
+            <w:hyperlink r:id="rId19" w:history="1">
               <w:r>
                 <w:rPr>
                   <w:rStyle w:val="Hyperlink"/>
@@ -3755,23 +3383,7 @@
                 <w:sz w:val="22"/>
                 <w:szCs w:val="22"/>
               </w:rPr>
-              <w:t xml:space="preserve">This class is a servlet. It simply takes a request, creates a new instance of the </w:t>
-            </w:r>
-            <w:proofErr w:type="spellStart"/>
-            <w:r>
-              <w:rPr>
-                <w:sz w:val="22"/>
-                <w:szCs w:val="22"/>
-              </w:rPr>
-              <w:t>ApplicationController</w:t>
-            </w:r>
-            <w:proofErr w:type="spellEnd"/>
-            <w:r>
-              <w:rPr>
-                <w:sz w:val="22"/>
-                <w:szCs w:val="22"/>
-              </w:rPr>
-              <w:t>, and asks it to process the request. Processing, in this case, means</w:t>
+              <w:t>This class is a servlet. It simply takes a request, creates a new instance of the ApplicationController, and asks it to process the request. Processing, in this case, means</w:t>
             </w:r>
             <w:r>
               <w:rPr>
@@ -3870,19 +3482,19 @@
                 <w:szCs w:val="22"/>
               </w:rPr>
             </w:pPr>
-            <w:hyperlink r:id="rId19" w:history="1">
+            <w:hyperlink r:id="rId20" w:history="1">
               <w:r>
                 <w:rPr>
                   <w:rStyle w:val="Hyperlink"/>
                 </w:rPr>
-                <w:t>https://github.com/alkire-jeremy/CIT360/bl</w:t>
+                <w:t>https://github.com/alkire-</w:t>
               </w:r>
               <w:r>
                 <w:rPr>
                   <w:rStyle w:val="Hyperlink"/>
                 </w:rPr>
                 <w:lastRenderedPageBreak/>
-                <w:t>ob/master/src/main/java/acp/ApplicationController.java</w:t>
+                <w:t>jeremy/CIT360/blob/master/src/main/java/acp/ApplicationController.java</w:t>
               </w:r>
             </w:hyperlink>
           </w:p>
@@ -3904,23 +3516,7 @@
                 <w:szCs w:val="22"/>
               </w:rPr>
               <w:lastRenderedPageBreak/>
-              <w:t xml:space="preserve">This class functions as the program’s application controller, and has but one method: </w:t>
-            </w:r>
-            <w:proofErr w:type="gramStart"/>
-            <w:r>
-              <w:rPr>
-                <w:sz w:val="22"/>
-                <w:szCs w:val="22"/>
-              </w:rPr>
-              <w:t>process(</w:t>
-            </w:r>
-            <w:proofErr w:type="gramEnd"/>
-            <w:r>
-              <w:rPr>
-                <w:sz w:val="22"/>
-                <w:szCs w:val="22"/>
-              </w:rPr>
-              <w:t xml:space="preserve">). Process accepts a single string argument </w:t>
+              <w:t xml:space="preserve">This class functions as the program’s application controller, and has but one method: process(). Process </w:t>
             </w:r>
             <w:r>
               <w:rPr>
@@ -3928,39 +3524,7 @@
                 <w:szCs w:val="22"/>
               </w:rPr>
               <w:lastRenderedPageBreak/>
-              <w:t xml:space="preserve">(containing the client’s request), and passes that request on to </w:t>
-            </w:r>
-            <w:proofErr w:type="spellStart"/>
-            <w:r>
-              <w:rPr>
-                <w:sz w:val="22"/>
-                <w:szCs w:val="22"/>
-              </w:rPr>
-              <w:t>CommandHelper</w:t>
-            </w:r>
-            <w:proofErr w:type="spellEnd"/>
-            <w:r>
-              <w:rPr>
-                <w:sz w:val="22"/>
-                <w:szCs w:val="22"/>
-              </w:rPr>
-              <w:t xml:space="preserve">, which references the </w:t>
-            </w:r>
-            <w:proofErr w:type="spellStart"/>
-            <w:r>
-              <w:rPr>
-                <w:sz w:val="22"/>
-                <w:szCs w:val="22"/>
-              </w:rPr>
-              <w:t>commandMap</w:t>
-            </w:r>
-            <w:proofErr w:type="spellEnd"/>
-            <w:r>
-              <w:rPr>
-                <w:sz w:val="22"/>
-                <w:szCs w:val="22"/>
-              </w:rPr>
-              <w:t xml:space="preserve"> to determine which </w:t>
+              <w:t xml:space="preserve">accepts a single string argument (containing the client’s request), and passes that request on to CommandHelper, which references the commandMap to determine which </w:t>
             </w:r>
             <w:r>
               <w:rPr>
@@ -3974,39 +3538,7 @@
                 <w:sz w:val="22"/>
                 <w:szCs w:val="22"/>
               </w:rPr>
-              <w:t xml:space="preserve">response is mapped to this </w:t>
-            </w:r>
-            <w:proofErr w:type="gramStart"/>
-            <w:r>
-              <w:rPr>
-                <w:sz w:val="22"/>
-                <w:szCs w:val="22"/>
-              </w:rPr>
-              <w:t>particular request</w:t>
-            </w:r>
-            <w:proofErr w:type="gramEnd"/>
-            <w:r>
-              <w:rPr>
-                <w:sz w:val="22"/>
-                <w:szCs w:val="22"/>
-              </w:rPr>
-              <w:t xml:space="preserve">. Upon receiving this information from </w:t>
-            </w:r>
-            <w:proofErr w:type="spellStart"/>
-            <w:r>
-              <w:rPr>
-                <w:sz w:val="22"/>
-                <w:szCs w:val="22"/>
-              </w:rPr>
-              <w:t>CommandHelper</w:t>
-            </w:r>
-            <w:proofErr w:type="spellEnd"/>
-            <w:r>
-              <w:rPr>
-                <w:sz w:val="22"/>
-                <w:szCs w:val="22"/>
-              </w:rPr>
-              <w:t>, it returns the response to the caller.</w:t>
+              <w:t>response is mapped to this particular request. Upon receiving this information from CommandHelper, it returns the response to the caller.</w:t>
             </w:r>
           </w:p>
         </w:tc>
@@ -4064,7 +3596,7 @@
                 <w:szCs w:val="22"/>
               </w:rPr>
             </w:pPr>
-            <w:hyperlink r:id="rId20" w:history="1">
+            <w:hyperlink r:id="rId21" w:history="1">
               <w:r>
                 <w:rPr>
                   <w:rStyle w:val="Hyperlink"/>
@@ -4090,32 +3622,7 @@
                 <w:sz w:val="22"/>
                 <w:szCs w:val="22"/>
               </w:rPr>
-              <w:t xml:space="preserve">This class acts as the application’s mapper. It creates a map that is intended to map anticipated requests to their corresponding responses. It has a single method called </w:t>
-            </w:r>
-            <w:proofErr w:type="spellStart"/>
-            <w:proofErr w:type="gramStart"/>
-            <w:r>
-              <w:rPr>
-                <w:sz w:val="22"/>
-                <w:szCs w:val="22"/>
-              </w:rPr>
-              <w:t>getPage</w:t>
-            </w:r>
-            <w:proofErr w:type="spellEnd"/>
-            <w:r>
-              <w:rPr>
-                <w:sz w:val="22"/>
-                <w:szCs w:val="22"/>
-              </w:rPr>
-              <w:t>(</w:t>
-            </w:r>
-            <w:proofErr w:type="gramEnd"/>
-            <w:r>
-              <w:rPr>
-                <w:sz w:val="22"/>
-                <w:szCs w:val="22"/>
-              </w:rPr>
-              <w:t>) used to serve those responses up to anything that provides it with a request.</w:t>
+              <w:t>This class acts as the application’s mapper. It creates a map that is intended to map anticipated requests to their corresponding responses. It has a single method called getPage() used to serve those responses up to anything that provides it with a request.</w:t>
             </w:r>
           </w:p>
         </w:tc>
@@ -4172,7 +3679,7 @@
                 <w:szCs w:val="22"/>
               </w:rPr>
             </w:pPr>
-            <w:hyperlink r:id="rId21" w:history="1">
+            <w:hyperlink r:id="rId22" w:history="1">
               <w:r>
                 <w:rPr>
                   <w:rStyle w:val="Hyperlink"/>
@@ -4291,23 +3798,7 @@
           <w:sz w:val="22"/>
           <w:szCs w:val="22"/>
         </w:rPr>
-        <w:t xml:space="preserve">JSON stands for JavaScript Object Notation. It is a language independent open standard for exchanging data on the web. It is a </w:t>
-      </w:r>
-      <w:proofErr w:type="gramStart"/>
-      <w:r>
-        <w:rPr>
-          <w:sz w:val="22"/>
-          <w:szCs w:val="22"/>
-        </w:rPr>
-        <w:t>text based</w:t>
-      </w:r>
-      <w:proofErr w:type="gramEnd"/>
-      <w:r>
-        <w:rPr>
-          <w:sz w:val="22"/>
-          <w:szCs w:val="22"/>
-        </w:rPr>
-        <w:t xml:space="preserve"> method of data transfer, and competitor to other similar approaches such as XML. It allows for different types of elements such as arrays and objects. Arrays are enclosed in square brackets, while objects are enclosed is curly braces. Individual elements are separated by commas. A major benefit of JSON is that it allows data transfer between different languages. Data can be converted into JSON, transferred across platforms, and converted back into a usable format on the other side.</w:t>
+        <w:t>JSON stands for JavaScript Object Notation. It is a language independent open standard for exchanging data on the web. It is a text based method of data transfer, and competitor to other similar approaches such as XML. It allows for different types of elements such as arrays and objects. Arrays are enclosed in square brackets, while objects are enclosed is curly braces. Individual elements are separated by commas. A major benefit of JSON is that it allows data transfer between different languages. Data can be converted into JSON, transferred across platforms, and converted back into a usable format on the other side.</w:t>
       </w:r>
       <w:r>
         <w:rPr>
@@ -4362,18 +3853,8 @@
           <w:sz w:val="22"/>
           <w:szCs w:val="22"/>
         </w:rPr>
-        <w:t xml:space="preserve">Also Integrated </w:t>
-      </w:r>
-      <w:proofErr w:type="gramStart"/>
-      <w:r>
-        <w:rPr>
-          <w:b/>
-          <w:sz w:val="22"/>
-          <w:szCs w:val="22"/>
-        </w:rPr>
-        <w:t>with:</w:t>
-      </w:r>
-      <w:proofErr w:type="gramEnd"/>
+        <w:t>Also Integrated with:</w:t>
+      </w:r>
       <w:r>
         <w:rPr>
           <w:b/>
@@ -4549,12 +4030,19 @@
                 <w:szCs w:val="22"/>
               </w:rPr>
             </w:pPr>
-            <w:hyperlink r:id="rId22" w:history="1">
+            <w:hyperlink r:id="rId23" w:history="1">
               <w:r>
                 <w:rPr>
                   <w:rStyle w:val="Hyperlink"/>
                 </w:rPr>
-                <w:t>https://github.com/alkire-jeremy/CIT360/blob/master/src/main/java/qcjson/Converter.java</w:t>
+                <w:t>https://github.com/alkire-jeremy/CIT360/blob/master/src/m</w:t>
+              </w:r>
+              <w:r>
+                <w:rPr>
+                  <w:rStyle w:val="Hyperlink"/>
+                </w:rPr>
+                <w:lastRenderedPageBreak/>
+                <w:t>ain/java/qcjson/Converter.java</w:t>
               </w:r>
             </w:hyperlink>
           </w:p>
@@ -4575,6 +4063,7 @@
                 <w:sz w:val="22"/>
                 <w:szCs w:val="22"/>
               </w:rPr>
+              <w:lastRenderedPageBreak/>
               <w:t>This class uses the QCJSON library (I imported the entire package into my project directly), and converts a Java object into JSON, and compatible JSON strings into the same type of Java object.</w:t>
             </w:r>
             <w:r>
@@ -4589,7 +4078,7 @@
                 <w:sz w:val="22"/>
                 <w:szCs w:val="22"/>
               </w:rPr>
-              <w:t xml:space="preserve">blank .json file to be written to in the </w:t>
+              <w:t xml:space="preserve">blank </w:t>
             </w:r>
             <w:r>
               <w:rPr>
@@ -4597,46 +4086,14 @@
                 <w:szCs w:val="22"/>
               </w:rPr>
               <w:lastRenderedPageBreak/>
-              <w:t>future. Line 28 creates an instance of a Java object (</w:t>
-            </w:r>
-            <w:proofErr w:type="spellStart"/>
-            <w:r>
-              <w:rPr>
-                <w:sz w:val="22"/>
-                <w:szCs w:val="22"/>
-              </w:rPr>
-              <w:t>MiniSchnauzer</w:t>
-            </w:r>
-            <w:proofErr w:type="spellEnd"/>
-            <w:r>
-              <w:rPr>
-                <w:sz w:val="22"/>
-                <w:szCs w:val="22"/>
-              </w:rPr>
-              <w:t>), and lines 31-34 configure the attributes of that object via its setter methods.</w:t>
-            </w:r>
-            <w:r>
-              <w:rPr>
-                <w:sz w:val="22"/>
-                <w:szCs w:val="22"/>
-              </w:rPr>
-              <w:t xml:space="preserve"> Line 37 converts this object into a JSON string. Line 40 writes this JSON string to the file created on line 25. Line 43 reads the JSON string from the file, and lines 47-49 convert it back into a Java object. Lines 56-60 display the attributes of this Java object via its getter methods, to verify </w:t>
-            </w:r>
-            <w:proofErr w:type="gramStart"/>
-            <w:r>
-              <w:rPr>
-                <w:sz w:val="22"/>
-                <w:szCs w:val="22"/>
-              </w:rPr>
-              <w:t>whether or not</w:t>
-            </w:r>
-            <w:proofErr w:type="gramEnd"/>
-            <w:r>
-              <w:rPr>
-                <w:sz w:val="22"/>
-                <w:szCs w:val="22"/>
-              </w:rPr>
-              <w:t xml:space="preserve"> it looks the same as the data saved in the JSON string (and file) earlier.</w:t>
+              <w:t>.json file to be written to in the future. Line 28 creates an instance of a Java object (MiniSchnauzer), and lines 31-34 configure the attributes of that object via its setter methods.</w:t>
+            </w:r>
+            <w:r>
+              <w:rPr>
+                <w:sz w:val="22"/>
+                <w:szCs w:val="22"/>
+              </w:rPr>
+              <w:t xml:space="preserve"> Line 37 converts this object into a JSON string. Line 40 writes this JSON string to the file created on line 25. Line 43 reads the JSON string from the file, and lines 47-49 convert it back into a Java object. Lines 56-60 display the attributes of this Java object via its getter methods, to verify whether or not it looks the same as the data saved in the JSON string (and file) earlier.</w:t>
             </w:r>
           </w:p>
         </w:tc>
@@ -4694,7 +4151,7 @@
                 <w:szCs w:val="22"/>
               </w:rPr>
             </w:pPr>
-            <w:hyperlink r:id="rId23" w:history="1">
+            <w:hyperlink r:id="rId24" w:history="1">
               <w:r>
                 <w:rPr>
                   <w:rStyle w:val="Hyperlink"/>
@@ -4715,21 +4172,12 @@
                 <w:szCs w:val="22"/>
               </w:rPr>
             </w:pPr>
-            <w:proofErr w:type="spellStart"/>
-            <w:r>
-              <w:rPr>
-                <w:sz w:val="22"/>
-                <w:szCs w:val="22"/>
-              </w:rPr>
-              <w:t>MiniSchnauzer</w:t>
-            </w:r>
-            <w:proofErr w:type="spellEnd"/>
-            <w:r>
-              <w:rPr>
-                <w:sz w:val="22"/>
-                <w:szCs w:val="22"/>
-              </w:rPr>
-              <w:t xml:space="preserve"> is a simple Java bean object. The class is serializable to allow for saving and conversion to JSON. It has private variables, and public getter &amp; setter methods to configure their values once an instance of this object has been created.</w:t>
+            <w:r>
+              <w:rPr>
+                <w:sz w:val="22"/>
+                <w:szCs w:val="22"/>
+              </w:rPr>
+              <w:t>MiniSchnauzer is a simple Java bean object. The class is serializable to allow for saving and conversion to JSON. It has private variables, and public getter &amp; setter methods to configure their values once an instance of this object has been created.</w:t>
             </w:r>
             <w:r>
               <w:rPr>
@@ -4793,7 +4241,7 @@
                 <w:szCs w:val="22"/>
               </w:rPr>
             </w:pPr>
-            <w:hyperlink r:id="rId24" w:history="1">
+            <w:hyperlink r:id="rId25" w:history="1">
               <w:r>
                 <w:rPr>
                   <w:rStyle w:val="Hyperlink"/>
@@ -4814,62 +4262,12 @@
                 <w:szCs w:val="22"/>
               </w:rPr>
             </w:pPr>
-            <w:proofErr w:type="spellStart"/>
-            <w:r>
-              <w:rPr>
-                <w:sz w:val="22"/>
-                <w:szCs w:val="22"/>
-              </w:rPr>
-              <w:t>JacksonTest</w:t>
-            </w:r>
-            <w:proofErr w:type="spellEnd"/>
-            <w:r>
-              <w:rPr>
-                <w:sz w:val="22"/>
-                <w:szCs w:val="22"/>
-              </w:rPr>
-              <w:t xml:space="preserve"> uses the Jackson JSON library. This class, unlike Converter.java, begins by referencing an existing .json file, and using it to generate a corresponding Java object. Line 24 references an </w:t>
-            </w:r>
-            <w:proofErr w:type="gramStart"/>
-            <w:r>
-              <w:rPr>
-                <w:sz w:val="22"/>
-                <w:szCs w:val="22"/>
-              </w:rPr>
-              <w:t>existing .json</w:t>
-            </w:r>
-            <w:proofErr w:type="gramEnd"/>
-            <w:r>
-              <w:rPr>
-                <w:sz w:val="22"/>
-                <w:szCs w:val="22"/>
-              </w:rPr>
-              <w:t xml:space="preserve">, assigning it to a File variable. Line 30 creates the Java object with the JSON string read from this file. Inversely, the contents of the </w:t>
-            </w:r>
-            <w:proofErr w:type="spellStart"/>
-            <w:proofErr w:type="gramStart"/>
-            <w:r>
-              <w:rPr>
-                <w:sz w:val="22"/>
-                <w:szCs w:val="22"/>
-              </w:rPr>
-              <w:t>testJavaToJson</w:t>
-            </w:r>
-            <w:proofErr w:type="spellEnd"/>
-            <w:r>
-              <w:rPr>
-                <w:sz w:val="22"/>
-                <w:szCs w:val="22"/>
-              </w:rPr>
-              <w:t>(</w:t>
-            </w:r>
-            <w:proofErr w:type="gramEnd"/>
-            <w:r>
-              <w:rPr>
-                <w:sz w:val="22"/>
-                <w:szCs w:val="22"/>
-              </w:rPr>
-              <w:t xml:space="preserve">) method beginning on line 51 does the opposite. </w:t>
+            <w:r>
+              <w:rPr>
+                <w:sz w:val="22"/>
+                <w:szCs w:val="22"/>
+              </w:rPr>
+              <w:t xml:space="preserve">JacksonTest uses the Jackson JSON library. This class, unlike Converter.java, begins by referencing an existing .json file, and using it to generate a corresponding Java object. Line 24 references an existing .json, assigning it to a File variable. Line 30 creates the Java object with the JSON string read from this file. Inversely, the contents of the testJavaToJson() method beginning on line 51 does the opposite. </w:t>
             </w:r>
             <w:r>
               <w:rPr>
@@ -4933,7 +4331,7 @@
                 <w:szCs w:val="22"/>
               </w:rPr>
             </w:pPr>
-            <w:hyperlink r:id="rId25" w:history="1">
+            <w:hyperlink r:id="rId26" w:history="1">
               <w:r>
                 <w:rPr>
                   <w:rStyle w:val="Hyperlink"/>
@@ -4967,23 +4365,7 @@
                 <w:szCs w:val="22"/>
               </w:rPr>
               <w:lastRenderedPageBreak/>
-              <w:t xml:space="preserve">This class is a simple Java class, intended to be instantiated in </w:t>
-            </w:r>
-            <w:proofErr w:type="spellStart"/>
-            <w:r>
-              <w:rPr>
-                <w:sz w:val="22"/>
-                <w:szCs w:val="22"/>
-              </w:rPr>
-              <w:t>JacksonTest</w:t>
-            </w:r>
-            <w:proofErr w:type="spellEnd"/>
-            <w:r>
-              <w:rPr>
-                <w:sz w:val="22"/>
-                <w:szCs w:val="22"/>
-              </w:rPr>
-              <w:t xml:space="preserve"> for sake of testing its ability to convert Java objects to JSON, and vice versa.</w:t>
+              <w:t>This class is a simple Java class, intended to be instantiated in JacksonTest for sake of testing its ability to convert Java objects to JSON, and vice versa.</w:t>
             </w:r>
           </w:p>
         </w:tc>
@@ -5121,23 +4503,7 @@
           <w:sz w:val="22"/>
           <w:szCs w:val="22"/>
         </w:rPr>
-        <w:t xml:space="preserve">JUnit is a testing framework for the Java programming language. It promotes the idea of testing before coding: Ideally to encourage a pattern of testing, followed by coding, and so forth. Continual testing throughout the development process can help ensure stability of the </w:t>
-      </w:r>
-      <w:proofErr w:type="gramStart"/>
-      <w:r>
-        <w:rPr>
-          <w:sz w:val="22"/>
-          <w:szCs w:val="22"/>
-        </w:rPr>
-        <w:t>program, and</w:t>
-      </w:r>
-      <w:proofErr w:type="gramEnd"/>
-      <w:r>
-        <w:rPr>
-          <w:sz w:val="22"/>
-          <w:szCs w:val="22"/>
-        </w:rPr>
-        <w:t xml:space="preserve"> help prevent the programmer from creating a pile of errors that they only discover after a rigorous few hours of programming (without testing).</w:t>
+        <w:t>JUnit is a testing framework for the Java programming language. It promotes the idea of testing before coding: Ideally to encourage a pattern of testing, followed by coding, and so forth. Continual testing throughout the development process can help ensure stability of the program, and help prevent the programmer from creating a pile of errors that they only discover after a rigorous few hours of programming (without testing).</w:t>
       </w:r>
       <w:r>
         <w:rPr>
@@ -5151,25 +4517,7 @@
           <w:sz w:val="22"/>
           <w:szCs w:val="22"/>
         </w:rPr>
-        <w:t xml:space="preserve"> JUnit is linked as a jar file, and resides under package </w:t>
-      </w:r>
-      <w:proofErr w:type="spellStart"/>
-      <w:proofErr w:type="gramStart"/>
-      <w:r>
-        <w:rPr>
-          <w:sz w:val="22"/>
-          <w:szCs w:val="22"/>
-        </w:rPr>
-        <w:t>org.junit</w:t>
-      </w:r>
-      <w:proofErr w:type="spellEnd"/>
-      <w:proofErr w:type="gramEnd"/>
-      <w:r>
-        <w:rPr>
-          <w:sz w:val="22"/>
-          <w:szCs w:val="22"/>
-        </w:rPr>
-        <w:t xml:space="preserve"> for versions 4 and later.</w:t>
+        <w:t xml:space="preserve"> JUnit is linked as a jar file, and resides under package org.junit for versions 4 and later.</w:t>
       </w:r>
     </w:p>
     <w:p>
@@ -5387,7 +4735,7 @@
                 <w:szCs w:val="22"/>
               </w:rPr>
             </w:pPr>
-            <w:hyperlink r:id="rId26" w:history="1">
+            <w:hyperlink r:id="rId27" w:history="1">
               <w:r>
                 <w:rPr>
                   <w:rStyle w:val="Hyperlink"/>
@@ -5413,23 +4761,7 @@
                 <w:sz w:val="22"/>
                 <w:szCs w:val="22"/>
               </w:rPr>
-              <w:t xml:space="preserve">This class is contained in the </w:t>
-            </w:r>
-            <w:proofErr w:type="spellStart"/>
-            <w:r>
-              <w:rPr>
-                <w:sz w:val="22"/>
-                <w:szCs w:val="22"/>
-              </w:rPr>
-              <w:t>src</w:t>
-            </w:r>
-            <w:proofErr w:type="spellEnd"/>
-            <w:r>
-              <w:rPr>
-                <w:sz w:val="22"/>
-                <w:szCs w:val="22"/>
-              </w:rPr>
-              <w:t>/test/java/Jackson folder, and uses @Test annotations to indicate what parts of it are to be tested with JUnit. Running this class as a JUnit test will test it, although it currently isn’t running any assertions, so it’s merely testing if it runs successfully.</w:t>
+              <w:t>This class is contained in the src/test/java/Jackson folder, and uses @Test annotations to indicate what parts of it are to be tested with JUnit. Running this class as a JUnit test will test it, although it currently isn’t running any assertions, so it’s merely testing if it runs successfully.</w:t>
             </w:r>
           </w:p>
         </w:tc>
@@ -5486,7 +4818,7 @@
                 <w:szCs w:val="22"/>
               </w:rPr>
             </w:pPr>
-            <w:hyperlink r:id="rId27" w:history="1">
+            <w:hyperlink r:id="rId28" w:history="1">
               <w:r>
                 <w:rPr>
                   <w:rStyle w:val="Hyperlink"/>
@@ -5512,128 +4844,7 @@
                 <w:sz w:val="22"/>
                 <w:szCs w:val="22"/>
               </w:rPr>
-              <w:t xml:space="preserve">This class is contained in the </w:t>
-            </w:r>
-            <w:proofErr w:type="spellStart"/>
-            <w:r>
-              <w:rPr>
-                <w:sz w:val="22"/>
-                <w:szCs w:val="22"/>
-              </w:rPr>
-              <w:t>src</w:t>
-            </w:r>
-            <w:proofErr w:type="spellEnd"/>
-            <w:r>
-              <w:rPr>
-                <w:sz w:val="22"/>
-                <w:szCs w:val="22"/>
-              </w:rPr>
-              <w:t>/test/java/</w:t>
-            </w:r>
-            <w:proofErr w:type="spellStart"/>
-            <w:r>
-              <w:rPr>
-                <w:sz w:val="22"/>
-                <w:szCs w:val="22"/>
-              </w:rPr>
-              <w:t>qcjsontest</w:t>
-            </w:r>
-            <w:proofErr w:type="spellEnd"/>
-            <w:r>
-              <w:rPr>
-                <w:sz w:val="22"/>
-                <w:szCs w:val="22"/>
-              </w:rPr>
-              <w:t xml:space="preserve"> folder </w:t>
-            </w:r>
-            <w:proofErr w:type="gramStart"/>
-            <w:r>
-              <w:rPr>
-                <w:sz w:val="22"/>
-                <w:szCs w:val="22"/>
-              </w:rPr>
-              <w:t>and also</w:t>
-            </w:r>
-            <w:proofErr w:type="gramEnd"/>
-            <w:r>
-              <w:rPr>
-                <w:sz w:val="22"/>
-                <w:szCs w:val="22"/>
-              </w:rPr>
-              <w:t xml:space="preserve"> uses @Test annotations to indicate which parts of it are to be tested with JUnit. On the contrary to the above example, this one runs a single assertion method: </w:t>
-            </w:r>
-            <w:proofErr w:type="spellStart"/>
-            <w:proofErr w:type="gramStart"/>
-            <w:r>
-              <w:rPr>
-                <w:sz w:val="22"/>
-                <w:szCs w:val="22"/>
-              </w:rPr>
-              <w:t>assertEquals</w:t>
-            </w:r>
-            <w:proofErr w:type="spellEnd"/>
-            <w:r>
-              <w:rPr>
-                <w:sz w:val="22"/>
-                <w:szCs w:val="22"/>
-              </w:rPr>
-              <w:t>(</w:t>
-            </w:r>
-            <w:proofErr w:type="gramEnd"/>
-            <w:r>
-              <w:rPr>
-                <w:sz w:val="22"/>
-                <w:szCs w:val="22"/>
-              </w:rPr>
-              <w:t xml:space="preserve">). This method compares two strings and determines </w:t>
-            </w:r>
-            <w:proofErr w:type="gramStart"/>
-            <w:r>
-              <w:rPr>
-                <w:sz w:val="22"/>
-                <w:szCs w:val="22"/>
-              </w:rPr>
-              <w:t>whether or not</w:t>
-            </w:r>
-            <w:proofErr w:type="gramEnd"/>
-            <w:r>
-              <w:rPr>
-                <w:sz w:val="22"/>
-                <w:szCs w:val="22"/>
-              </w:rPr>
-              <w:t xml:space="preserve"> they are equal to each other. If they are, the test succeeds, if not, it fails. It uses this method to compare the ideal JSON string (hypothetically) to the actual JSON string generated from a Java </w:t>
-            </w:r>
-            <w:proofErr w:type="gramStart"/>
-            <w:r>
-              <w:rPr>
-                <w:sz w:val="22"/>
-                <w:szCs w:val="22"/>
-              </w:rPr>
-              <w:t>object, and</w:t>
-            </w:r>
-            <w:proofErr w:type="gramEnd"/>
-            <w:r>
-              <w:rPr>
-                <w:sz w:val="22"/>
-                <w:szCs w:val="22"/>
-              </w:rPr>
-              <w:t xml:space="preserve"> written to a file by Converter.java. I definitely could have </w:t>
-            </w:r>
-            <w:proofErr w:type="gramStart"/>
-            <w:r>
-              <w:rPr>
-                <w:sz w:val="22"/>
-                <w:szCs w:val="22"/>
-              </w:rPr>
-              <w:t>ran</w:t>
-            </w:r>
-            <w:proofErr w:type="gramEnd"/>
-            <w:r>
-              <w:rPr>
-                <w:sz w:val="22"/>
-                <w:szCs w:val="22"/>
-              </w:rPr>
-              <w:t xml:space="preserve"> a few more tests for either </w:t>
+              <w:t xml:space="preserve">This class is contained in the src/test/java/qcjsontest folder and also uses @Test annotations to indicate which parts of it are to be tested with JUnit. On the contrary to the above example, this one runs a single assertion method: assertEquals(). This method compares two strings and determines whether or not they are equal to each other. If they are, the test succeeds, if not, it fails. It uses this method to compare the ideal JSON string (hypothetically) to the actual JSON string generated from a Java object, and written to a file by Converter.java. I definitely could have ran a few more tests for either </w:t>
             </w:r>
             <w:r>
               <w:rPr>
@@ -5960,7 +5171,6 @@
                 <w:szCs w:val="22"/>
               </w:rPr>
             </w:pPr>
-            <w:proofErr w:type="spellStart"/>
             <w:r>
               <w:rPr>
                 <w:sz w:val="22"/>
@@ -5968,7 +5178,6 @@
               </w:rPr>
               <w:t>index.jsp</w:t>
             </w:r>
-            <w:proofErr w:type="spellEnd"/>
           </w:p>
         </w:tc>
         <w:tc>
@@ -5982,7 +5191,7 @@
                 <w:szCs w:val="22"/>
               </w:rPr>
             </w:pPr>
-            <w:hyperlink r:id="rId28" w:history="1">
+            <w:hyperlink r:id="rId29" w:history="1">
               <w:r>
                 <w:rPr>
                   <w:rStyle w:val="Hyperlink"/>
@@ -6008,119 +5217,7 @@
                 <w:sz w:val="22"/>
                 <w:szCs w:val="22"/>
               </w:rPr>
-              <w:t xml:space="preserve">This is the same JSP servlet file used in one of my earlier examples, but I integrated the capability for system testing into this by means of adding a command to my application controller’s map that allows the user to specify that they want to run a test. In order to run the test, you </w:t>
-            </w:r>
-            <w:proofErr w:type="gramStart"/>
-            <w:r>
-              <w:rPr>
-                <w:sz w:val="22"/>
-                <w:szCs w:val="22"/>
-              </w:rPr>
-              <w:t>have to</w:t>
-            </w:r>
-            <w:proofErr w:type="gramEnd"/>
-            <w:r>
-              <w:rPr>
-                <w:sz w:val="22"/>
-                <w:szCs w:val="22"/>
-              </w:rPr>
-              <w:t xml:space="preserve"> type “</w:t>
-            </w:r>
-            <w:proofErr w:type="spellStart"/>
-            <w:r>
-              <w:rPr>
-                <w:sz w:val="22"/>
-                <w:szCs w:val="22"/>
-              </w:rPr>
-              <w:t>SystemTest</w:t>
-            </w:r>
-            <w:proofErr w:type="spellEnd"/>
-            <w:r>
-              <w:rPr>
-                <w:sz w:val="22"/>
-                <w:szCs w:val="22"/>
-              </w:rPr>
-              <w:t>” into the text field and hit the submit button. Upon doing this, the JSP servlet sends this request to the application controller, which checks a map to determine which course of action to take. The key “</w:t>
-            </w:r>
-            <w:proofErr w:type="spellStart"/>
-            <w:r>
-              <w:rPr>
-                <w:sz w:val="22"/>
-                <w:szCs w:val="22"/>
-              </w:rPr>
-              <w:t>SystemTest</w:t>
-            </w:r>
-            <w:proofErr w:type="spellEnd"/>
-            <w:r>
-              <w:rPr>
-                <w:sz w:val="22"/>
-                <w:szCs w:val="22"/>
-              </w:rPr>
-              <w:t>” maps to the value “</w:t>
-            </w:r>
-            <w:proofErr w:type="spellStart"/>
-            <w:r>
-              <w:rPr>
-                <w:sz w:val="22"/>
-                <w:szCs w:val="22"/>
-              </w:rPr>
-              <w:t>SystemTest.jsp</w:t>
-            </w:r>
-            <w:proofErr w:type="spellEnd"/>
-            <w:r>
-              <w:rPr>
-                <w:sz w:val="22"/>
-                <w:szCs w:val="22"/>
-              </w:rPr>
-              <w:t xml:space="preserve">” which should redirect the user to </w:t>
-            </w:r>
-            <w:proofErr w:type="spellStart"/>
-            <w:r>
-              <w:rPr>
-                <w:sz w:val="22"/>
-                <w:szCs w:val="22"/>
-              </w:rPr>
-              <w:t>SystemTest.jsp</w:t>
-            </w:r>
-            <w:proofErr w:type="spellEnd"/>
-            <w:r>
-              <w:rPr>
-                <w:sz w:val="22"/>
-                <w:szCs w:val="22"/>
-              </w:rPr>
-              <w:t xml:space="preserve"> in their browser. </w:t>
-            </w:r>
-            <w:proofErr w:type="spellStart"/>
-            <w:r>
-              <w:rPr>
-                <w:sz w:val="22"/>
-                <w:szCs w:val="22"/>
-              </w:rPr>
-              <w:t>SystemTest.jsp</w:t>
-            </w:r>
-            <w:proofErr w:type="spellEnd"/>
-            <w:r>
-              <w:rPr>
-                <w:sz w:val="22"/>
-                <w:szCs w:val="22"/>
-              </w:rPr>
-              <w:t xml:space="preserve"> is the JSP servlet that will run </w:t>
-            </w:r>
-            <w:proofErr w:type="gramStart"/>
-            <w:r>
-              <w:rPr>
-                <w:sz w:val="22"/>
-                <w:szCs w:val="22"/>
-              </w:rPr>
-              <w:t>all of</w:t>
-            </w:r>
-            <w:proofErr w:type="gramEnd"/>
-            <w:r>
-              <w:rPr>
-                <w:sz w:val="22"/>
-                <w:szCs w:val="22"/>
-              </w:rPr>
-              <w:t xml:space="preserve"> the system tests.</w:t>
+              <w:t>This is the same JSP servlet file used in one of my earlier examples, but I integrated the capability for system testing into this by means of adding a command to my application controller’s map that allows the user to specify that they want to run a test. In order to run the test, you have to type “SystemTest” into the text field and hit the submit button. Upon doing this, the JSP servlet sends this request to the application controller, which checks a map to determine which course of action to take. The key “SystemTest” maps to the value “SystemTest.jsp” which should redirect the user to SystemTest.jsp in their browser. SystemTest.jsp is the JSP servlet that will run all of the system tests.</w:t>
             </w:r>
           </w:p>
         </w:tc>
@@ -6157,7 +5254,6 @@
                 <w:szCs w:val="22"/>
               </w:rPr>
             </w:pPr>
-            <w:proofErr w:type="spellStart"/>
             <w:r>
               <w:rPr>
                 <w:sz w:val="22"/>
@@ -6165,7 +5261,6 @@
               </w:rPr>
               <w:t>SystemTest.jsp</w:t>
             </w:r>
-            <w:proofErr w:type="spellEnd"/>
           </w:p>
         </w:tc>
         <w:tc>
@@ -6173,7 +5268,7 @@
             <w:tcW w:w="1980" w:type="dxa"/>
           </w:tcPr>
           <w:p>
-            <w:hyperlink r:id="rId29" w:history="1">
+            <w:hyperlink r:id="rId30" w:history="1">
               <w:r>
                 <w:rPr>
                   <w:rStyle w:val="Hyperlink"/>
@@ -6207,23 +5302,7 @@
                 <w:szCs w:val="22"/>
               </w:rPr>
               <w:lastRenderedPageBreak/>
-              <w:t xml:space="preserve">After reaching </w:t>
-            </w:r>
-            <w:proofErr w:type="spellStart"/>
-            <w:r>
-              <w:rPr>
-                <w:sz w:val="22"/>
-                <w:szCs w:val="22"/>
-              </w:rPr>
-              <w:t>SystemTest.jsp</w:t>
-            </w:r>
-            <w:proofErr w:type="spellEnd"/>
-            <w:r>
-              <w:rPr>
-                <w:sz w:val="22"/>
-                <w:szCs w:val="22"/>
-              </w:rPr>
-              <w:t>, a few things can already be determined:</w:t>
+              <w:t>After reaching SystemTest.jsp, a few things can already be determined:</w:t>
             </w:r>
             <w:r>
               <w:rPr>
@@ -6261,39 +5340,7 @@
                 <w:szCs w:val="22"/>
               </w:rPr>
               <w:br/>
-              <w:t xml:space="preserve">The file itself makes a call to </w:t>
-            </w:r>
-            <w:proofErr w:type="gramStart"/>
-            <w:r>
-              <w:rPr>
-                <w:sz w:val="22"/>
-                <w:szCs w:val="22"/>
-              </w:rPr>
-              <w:t>main(</w:t>
-            </w:r>
-            <w:proofErr w:type="gramEnd"/>
-            <w:r>
-              <w:rPr>
-                <w:sz w:val="22"/>
-                <w:szCs w:val="22"/>
-              </w:rPr>
-              <w:t xml:space="preserve">) from GetAllData.java, which is a part of the </w:t>
-            </w:r>
-            <w:proofErr w:type="spellStart"/>
-            <w:r>
-              <w:rPr>
-                <w:sz w:val="22"/>
-                <w:szCs w:val="22"/>
-              </w:rPr>
-              <w:t>hibernate.utils</w:t>
-            </w:r>
-            <w:proofErr w:type="spellEnd"/>
-            <w:r>
-              <w:rPr>
-                <w:sz w:val="22"/>
-                <w:szCs w:val="22"/>
-              </w:rPr>
-              <w:t xml:space="preserve"> package. This uses hibernate to query the SQL database for the contents of the tables contained in the hibernate5 database. If the query is displayed successfully to the </w:t>
+              <w:t xml:space="preserve">The file itself makes a call to main() from GetAllData.java, which is a part of the hibernate.utils package. This uses hibernate to query the SQL database for the contents of the tables contained in the hibernate5 database. If the query is displayed successfully to the </w:t>
             </w:r>
             <w:r>
               <w:rPr>
@@ -6329,23 +5376,7 @@
                 <w:szCs w:val="22"/>
               </w:rPr>
               <w:br/>
-              <w:t>The SQL database server is running successfully. The database has been successfully queried. Hibernate is working. The Java application “</w:t>
-            </w:r>
-            <w:proofErr w:type="spellStart"/>
-            <w:r>
-              <w:rPr>
-                <w:sz w:val="22"/>
-                <w:szCs w:val="22"/>
-              </w:rPr>
-              <w:t>GetAllData</w:t>
-            </w:r>
-            <w:proofErr w:type="spellEnd"/>
-            <w:r>
-              <w:rPr>
-                <w:sz w:val="22"/>
-                <w:szCs w:val="22"/>
-              </w:rPr>
-              <w:t>” is functioning as intended.</w:t>
+              <w:t>The SQL database server is running successfully. The database has been successfully queried. Hibernate is working. The Java application “GetAllData” is functioning as intended.</w:t>
             </w:r>
             <w:r>
               <w:rPr>
@@ -6360,23 +5391,7 @@
                 <w:szCs w:val="22"/>
               </w:rPr>
               <w:br/>
-              <w:t xml:space="preserve">Collectively, running </w:t>
-            </w:r>
-            <w:proofErr w:type="spellStart"/>
-            <w:r>
-              <w:rPr>
-                <w:sz w:val="22"/>
-                <w:szCs w:val="22"/>
-              </w:rPr>
-              <w:t>SystemTest.jsp</w:t>
-            </w:r>
-            <w:proofErr w:type="spellEnd"/>
-            <w:r>
-              <w:rPr>
-                <w:sz w:val="22"/>
-                <w:szCs w:val="22"/>
-              </w:rPr>
-              <w:t xml:space="preserve"> tests the functionality of </w:t>
+              <w:t xml:space="preserve">Collectively, running SystemTest.jsp tests the functionality of </w:t>
             </w:r>
             <w:r>
               <w:rPr>
@@ -6390,23 +5405,7 @@
                 <w:sz w:val="22"/>
                 <w:szCs w:val="22"/>
               </w:rPr>
-              <w:t xml:space="preserve"> the above systems, which tests the functionality of each component of the system and </w:t>
-            </w:r>
-            <w:proofErr w:type="gramStart"/>
-            <w:r>
-              <w:rPr>
-                <w:sz w:val="22"/>
-                <w:szCs w:val="22"/>
-              </w:rPr>
-              <w:t>program as a whole</w:t>
-            </w:r>
-            <w:proofErr w:type="gramEnd"/>
-            <w:r>
-              <w:rPr>
-                <w:sz w:val="22"/>
-                <w:szCs w:val="22"/>
-              </w:rPr>
-              <w:t>.</w:t>
+              <w:t xml:space="preserve"> the above systems, which tests the functionality of each component of the system and program as a whole.</w:t>
             </w:r>
           </w:p>
         </w:tc>
@@ -6458,7 +5457,7 @@
             <w:tcW w:w="1980" w:type="dxa"/>
           </w:tcPr>
           <w:p>
-            <w:hyperlink r:id="rId30" w:history="1">
+            <w:hyperlink r:id="rId31" w:history="1">
               <w:r>
                 <w:rPr>
                   <w:rStyle w:val="Hyperlink"/>
@@ -6535,7 +5534,7 @@
             <w:tcW w:w="1980" w:type="dxa"/>
           </w:tcPr>
           <w:p>
-            <w:hyperlink r:id="rId31" w:history="1">
+            <w:hyperlink r:id="rId32" w:history="1">
               <w:r>
                 <w:rPr>
                   <w:rStyle w:val="Hyperlink"/>
@@ -6917,7 +5916,7 @@
                 <w:szCs w:val="22"/>
               </w:rPr>
             </w:pPr>
-            <w:hyperlink r:id="rId32" w:history="1">
+            <w:hyperlink r:id="rId33" w:history="1">
               <w:r>
                 <w:rPr>
                   <w:rStyle w:val="Hyperlink"/>

</xml_diff>